<commit_message>
Update day 6 documentation and Readme
</commit_message>
<xml_diff>
--- a/Documentation/Day 6 - Work Documentation Deployment Preparation and Staging Environment Setup/Day 6 - Work Documentation Deployment Preparation and Staging Environment Setup.docx
+++ b/Documentation/Day 6 - Work Documentation Deployment Preparation and Staging Environment Setup/Day 6 - Work Documentation Deployment Preparation and Staging Environment Setup.docx
@@ -37,12 +37,10 @@
     </w:p>
     <w:p>
       <w:r>
-        <w:t xml:space="preserve">To prepare the marketplace for deployment by setting up a staging environment, configuring hosting platforms, and ensuring the application is ready for a </w:t>
-      </w:r>
-      <w:r>
-        <w:t>production-like setting.</w:t>
+        <w:t>To prepare the marketplace for deployment by setting up a staging environment, configuring hosting platforms, and ensuring the application is ready for a production-like setting.</w:t>
       </w:r>
     </w:p>
+    <w:p/>
     <w:p>
       <w:pPr>
         <w:pStyle w:val="Heading2"/>
@@ -76,14 +74,43 @@
     </w:p>
     <w:p>
       <w:r>
-        <w:t>- **Platform Selection:** Chose Vercel for its seamless integration with GitHub and ease of deployment.</w:t>
+        <w:t xml:space="preserve">- </w:t>
+      </w:r>
+      <w:r>
+        <w:rPr>
+          <w:b/>
+        </w:rPr>
+        <w:t>Platform Selection</w:t>
+      </w:r>
+      <w:r>
+        <w:t>:</w:t>
+      </w:r>
+      <w:r>
+        <w:t xml:space="preserve"> Chose </w:t>
+      </w:r>
+      <w:proofErr w:type="spellStart"/>
+      <w:r>
+        <w:t>Vercel</w:t>
+      </w:r>
+      <w:proofErr w:type="spellEnd"/>
+      <w:r>
+        <w:t xml:space="preserve"> for its seamless integration with GitHub and ease of deployment.</w:t>
       </w:r>
       <w:r>
         <w:br/>
-        <w:t>- **Backend Integration:** Ensured smooth interaction between the appl</w:t>
+        <w:t xml:space="preserve">- </w:t>
       </w:r>
       <w:r>
-        <w:t>ication and backend services like Sanity CMS.</w:t>
+        <w:rPr>
+          <w:b/>
+        </w:rPr>
+        <w:t>Backend Integration</w:t>
+      </w:r>
+      <w:r>
+        <w:t>:</w:t>
+      </w:r>
+      <w:r>
+        <w:t xml:space="preserve"> Ensured smooth interaction between the application and backend services like Sanity CMS.</w:t>
       </w:r>
     </w:p>
     <w:p>
@@ -104,14 +131,37 @@
     </w:p>
     <w:p>
       <w:r>
-        <w:t>- **Securing Sensitive Data:** Used `.env` files for storing API keys and other credentials securely.</w:t>
+        <w:t xml:space="preserve">- </w:t>
+      </w:r>
+      <w:r>
+        <w:rPr>
+          <w:b/>
+        </w:rPr>
+        <w:t>Securing Sensitive Data:</w:t>
+      </w:r>
+      <w:r>
+        <w:t xml:space="preserve"> Used `.</w:t>
+      </w:r>
+      <w:proofErr w:type="spellStart"/>
+      <w:r>
+        <w:t>env</w:t>
+      </w:r>
+      <w:proofErr w:type="spellEnd"/>
+      <w:r>
+        <w:t>` files for storing API keys and other credentials securely.</w:t>
       </w:r>
       <w:r>
         <w:br/>
-        <w:t>- **Platform Configuration:** Uploaded environment variables securely wit</w:t>
+        <w:t xml:space="preserve">- </w:t>
       </w:r>
       <w:r>
-        <w:t>hin Vercel’s dashboard.</w:t>
+        <w:rPr>
+          <w:b/>
+        </w:rPr>
+        <w:t>Platform Configuration:</w:t>
+      </w:r>
+      <w:r>
+        <w:t xml:space="preserve"> Uploaded environment variables securely within Vercel’s dashboard.</w:t>
       </w:r>
     </w:p>
     <w:p>
@@ -128,14 +178,29 @@
     </w:p>
     <w:p>
       <w:r>
-        <w:t>- **Deployment Execution:** Deployed the application to a staging environment to simulate production conditions.</w:t>
+        <w:t xml:space="preserve">- </w:t>
+      </w:r>
+      <w:r>
+        <w:rPr>
+          <w:b/>
+        </w:rPr>
+        <w:t>Deployment Execution</w:t>
+      </w:r>
+      <w:r>
+        <w:t>: Deployed the application to a staging environment to simulate production conditions.</w:t>
       </w:r>
       <w:r>
         <w:br/>
-        <w:t xml:space="preserve">- **Validation:** Ensured the deployment was successful and the application loaded correctly </w:t>
+        <w:t>-</w:t>
       </w:r>
       <w:r>
-        <w:t>in staging.</w:t>
+        <w:rPr>
+          <w:b/>
+        </w:rPr>
+        <w:t>Validation:</w:t>
+      </w:r>
+      <w:r>
+        <w:t xml:space="preserve"> Ensured the deployment was successful and the application loaded correctly in staging.</w:t>
       </w:r>
     </w:p>
     <w:p>
@@ -152,26 +217,45 @@
     </w:p>
     <w:p>
       <w:r>
-        <w:t>- **Functional Testing</w:t>
+        <w:t xml:space="preserve">- </w:t>
       </w:r>
-      <w:proofErr w:type="gramStart"/>
       <w:r>
-        <w:t>:*</w:t>
+        <w:rPr>
+          <w:b/>
+        </w:rPr>
+        <w:t>Functional Testing:</w:t>
       </w:r>
-      <w:proofErr w:type="gramEnd"/>
       <w:r>
-        <w:t>* Used Cypress to test workflows, such as product listing and checkout processes.</w:t>
+        <w:t xml:space="preserve"> Used Cypress to test workflows, such as product listing and checkout processes.</w:t>
       </w:r>
       <w:r>
         <w:br/>
-        <w:t>- **Performance Testing:** Leveraged Lighthouse to analyze speed and responsiveness.</w:t>
+        <w:t xml:space="preserve">- </w:t>
+      </w:r>
+      <w:r>
+        <w:rPr>
+          <w:b/>
+        </w:rPr>
+        <w:t>Performance Testing:</w:t>
+      </w:r>
+      <w:r>
+        <w:t xml:space="preserve"> Leveraged Lighthouse to analyze speed and respons</w:t>
+      </w:r>
+      <w:r>
+        <w:t>iveness.</w:t>
       </w:r>
       <w:r>
         <w:br/>
-        <w:t>- **Security Testing:** V</w:t>
+        <w:t xml:space="preserve">- </w:t>
       </w:r>
       <w:r>
-        <w:t>alidated input fields and ensured secure API communication.</w:t>
+        <w:rPr>
+          <w:b/>
+        </w:rPr>
+        <w:t>Security Testing:</w:t>
+      </w:r>
+      <w:r>
+        <w:t xml:space="preserve"> Validated input fields and ensured secure API communication.</w:t>
       </w:r>
     </w:p>
     <w:p>
@@ -188,14 +272,20 @@
     </w:p>
     <w:p>
       <w:r>
-        <w:t>- **README.md Creation:** Compiled a summary of project activities and deployment steps.</w:t>
+        <w:t xml:space="preserve">- </w:t>
+      </w:r>
+      <w:r>
+        <w:rPr>
+          <w:b/>
+        </w:rPr>
+        <w:t>README.md Creation:</w:t>
+      </w:r>
+      <w:r>
+        <w:t xml:space="preserve"> Compiled a summary of project activities and deployment steps.</w:t>
       </w:r>
       <w:r>
         <w:br/>
-        <w:t>- **Organized Project Files:** Structured all files and documents from Days 1 to 6 in</w:t>
-      </w:r>
-      <w:r>
-        <w:t xml:space="preserve"> a well-organized GitHub repository.</w:t>
+        <w:t>- Organized Project Files: Structured all files and documents from Days 1 to 6 in a well-organized GitHub repository.</w:t>
       </w:r>
     </w:p>
     <w:p>
@@ -227,11 +317,95 @@
     </w:p>
     <w:p>
       <w:r>
-        <w:t>- Connected the GitHub repository to Vercel.</w:t>
+        <w:t xml:space="preserve">- Connected the </w:t>
+      </w:r>
+      <w:proofErr w:type="spellStart"/>
+      <w:r>
+        <w:t>GitHub</w:t>
+      </w:r>
+      <w:proofErr w:type="spellEnd"/>
+      <w:r>
+        <w:t xml:space="preserve"> repository to </w:t>
+      </w:r>
+      <w:proofErr w:type="spellStart"/>
+      <w:r>
+        <w:t>Vercel</w:t>
+      </w:r>
+      <w:proofErr w:type="spellEnd"/>
+      <w:r>
+        <w:t>.</w:t>
+      </w:r>
+    </w:p>
+    <w:p>
+      <w:pPr>
+        <w:pStyle w:val="ListParagraph"/>
+        <w:numPr>
+          <w:ilvl w:val="0"/>
+          <w:numId w:val="10"/>
+        </w:numPr>
+        <w:rPr>
+          <w:b/>
+        </w:rPr>
+      </w:pPr>
+      <w:proofErr w:type="spellStart"/>
+      <w:r>
+        <w:rPr>
+          <w:b/>
+        </w:rPr>
+        <w:t>Github</w:t>
+      </w:r>
+      <w:proofErr w:type="spellEnd"/>
+      <w:r>
+        <w:rPr>
+          <w:b/>
+        </w:rPr>
+        <w:t xml:space="preserve">: </w:t>
+      </w:r>
+      <w:hyperlink r:id="rId6" w:history="1">
+        <w:r>
+          <w:rPr>
+            <w:rStyle w:val="Hyperlink"/>
+            <w:b/>
+            <w:color w:val="6666FF" w:themeColor="hyperlink" w:themeTint="99"/>
+          </w:rPr>
+          <w:t>https://github.com/muhammadzaeemaltaf/VaultSneaks</w:t>
+        </w:r>
+      </w:hyperlink>
+    </w:p>
+    <w:p>
+      <w:pPr>
+        <w:pStyle w:val="ListParagraph"/>
+        <w:numPr>
+          <w:ilvl w:val="0"/>
+          <w:numId w:val="10"/>
+        </w:numPr>
+        <w:rPr>
+          <w:b/>
+        </w:rPr>
+      </w:pPr>
+      <w:r>
+        <w:rPr>
+          <w:b/>
+        </w:rPr>
+        <w:t xml:space="preserve">Deployed Link: </w:t>
+      </w:r>
+      <w:hyperlink r:id="rId7" w:history="1">
+        <w:r>
+          <w:rPr>
+            <w:rStyle w:val="Hyperlink"/>
+            <w:b/>
+            <w:color w:val="6666FF" w:themeColor="hyperlink" w:themeTint="99"/>
+          </w:rPr>
+          <w:t>https://vaultsneaks.vercel.app/</w:t>
+        </w:r>
+      </w:hyperlink>
+    </w:p>
+    <w:p>
+      <w:r>
+        <w:t>-</w:t>
       </w:r>
       <w:r>
-        <w:br/>
-        <w:t>- Configured build settings and deployment scripts.</w:t>
+        <w:t xml:space="preserve"> Configured build settings and deployment scripts.</w:t>
       </w:r>
     </w:p>
     <w:p>
@@ -246,16 +420,63 @@
           <w:color w:val="7F7F7F" w:themeColor="text1" w:themeTint="80"/>
           <w:sz w:val="28"/>
         </w:rPr>
+        <w:lastRenderedPageBreak/>
         <w:t>Configure Environment Variables</w:t>
       </w:r>
     </w:p>
     <w:p>
       <w:r>
-        <w:t>- Created a `.env` file with essential var</w:t>
+        <w:t xml:space="preserve">- Created </w:t>
       </w:r>
+      <w:proofErr w:type="gramStart"/>
       <w:r>
-        <w:t>iables.</w:t>
+        <w:t>a</w:t>
       </w:r>
+      <w:proofErr w:type="gramEnd"/>
+      <w:r>
+        <w:t xml:space="preserve"> `.env` file with essential variables.</w:t>
+      </w:r>
+    </w:p>
+    <w:p>
+      <w:r>
+        <w:drawing>
+          <wp:inline distT="0" distB="0" distL="0" distR="0" wp14:anchorId="38893378" wp14:editId="0288582A">
+            <wp:extent cx="4115374" cy="1390844"/>
+            <wp:effectExtent l="0" t="0" r="0" b="0"/>
+            <wp:docPr id="1" name="Picture 1"/>
+            <wp:cNvGraphicFramePr>
+              <a:graphicFrameLocks xmlns:a="http://schemas.openxmlformats.org/drawingml/2006/main" noChangeAspect="1"/>
+            </wp:cNvGraphicFramePr>
+            <a:graphic xmlns:a="http://schemas.openxmlformats.org/drawingml/2006/main">
+              <a:graphicData uri="http://schemas.openxmlformats.org/drawingml/2006/picture">
+                <pic:pic xmlns:pic="http://schemas.openxmlformats.org/drawingml/2006/picture">
+                  <pic:nvPicPr>
+                    <pic:cNvPr id="1" name=""/>
+                    <pic:cNvPicPr/>
+                  </pic:nvPicPr>
+                  <pic:blipFill>
+                    <a:blip r:embed="rId8"/>
+                    <a:stretch>
+                      <a:fillRect/>
+                    </a:stretch>
+                  </pic:blipFill>
+                  <pic:spPr>
+                    <a:xfrm>
+                      <a:off x="0" y="0"/>
+                      <a:ext cx="4115374" cy="1390844"/>
+                    </a:xfrm>
+                    <a:prstGeom prst="rect">
+                      <a:avLst/>
+                    </a:prstGeom>
+                  </pic:spPr>
+                </pic:pic>
+              </a:graphicData>
+            </a:graphic>
+          </wp:inline>
+        </w:drawing>
+      </w:r>
+      <w:bookmarkStart w:id="0" w:name="_GoBack"/>
+      <w:bookmarkEnd w:id="0"/>
       <w:r>
         <w:br/>
         <w:t>- Uploaded variables securely to the hosting platform.</w:t>
@@ -273,7 +494,6 @@
           <w:color w:val="7F7F7F" w:themeColor="text1" w:themeTint="80"/>
           <w:sz w:val="28"/>
         </w:rPr>
-        <w:lastRenderedPageBreak/>
         <w:t>Deploy to Staging</w:t>
       </w:r>
     </w:p>
@@ -303,10 +523,7 @@
     </w:p>
     <w:p>
       <w:r>
-        <w:t>- Conducted functional, perf</w:t>
-      </w:r>
-      <w:r>
-        <w:t>ormance, and security testing.</w:t>
+        <w:t>- Conducted functional, performance, and security testing.</w:t>
       </w:r>
       <w:r>
         <w:br/>
@@ -320,7 +537,6 @@
           <w:color w:val="7F7F7F" w:themeColor="text1" w:themeTint="80"/>
         </w:rPr>
       </w:pPr>
-      <w:bookmarkStart w:id="0" w:name="_GoBack"/>
       <w:r>
         <w:rPr>
           <w:color w:val="7F7F7F" w:themeColor="text1" w:themeTint="80"/>
@@ -329,7 +545,6 @@
         <w:t>Documentation Updates</w:t>
       </w:r>
     </w:p>
-    <w:bookmarkEnd w:id="0"/>
     <w:p>
       <w:r>
         <w:t>- Created a `README.md` file summarizing all activities and results.</w:t>
@@ -352,14 +567,7 @@
           <w:color w:val="404040" w:themeColor="text1" w:themeTint="BF"/>
           <w:sz w:val="32"/>
         </w:rPr>
-        <w:t>Expected Ou</w:t>
-      </w:r>
-      <w:r>
-        <w:rPr>
-          <w:color w:val="404040" w:themeColor="text1" w:themeTint="BF"/>
-          <w:sz w:val="32"/>
-        </w:rPr>
-        <w:t>tput</w:t>
+        <w:t>Expected Output</w:t>
       </w:r>
     </w:p>
     <w:p>
@@ -380,10 +588,7 @@
       </w:r>
       <w:r>
         <w:br/>
-        <w:t>- A detailed `README.md` file summarizing p</w:t>
-      </w:r>
-      <w:r>
-        <w:t>roject activities.</w:t>
+        <w:t>- A detailed `README.md` file summarizing project activities.</w:t>
       </w:r>
     </w:p>
     <w:p>
@@ -619,10 +824,7 @@
     </w:p>
     <w:p>
       <w:r>
-        <w:t xml:space="preserve">Day 6 focused on ensuring the marketplace is deployment-ready, with thorough </w:t>
-      </w:r>
-      <w:r>
-        <w:t>testing and documentation to support a seamless transition to production.</w:t>
+        <w:t>Day 6 focused on ensuring the marketplace is deployment-ready, with thorough testing and documentation to support a seamless transition to production.</w:t>
       </w:r>
     </w:p>
     <w:sectPr>
@@ -808,6 +1010,119 @@
       </w:rPr>
     </w:lvl>
   </w:abstractNum>
+  <w:abstractNum w:abstractNumId="9">
+    <w:nsid w:val="09495A33"/>
+    <w:multiLevelType w:val="hybridMultilevel"/>
+    <w:tmpl w:val="8436B580"/>
+    <w:lvl w:ilvl="0" w:tplc="8F9CD3A8">
+      <w:start w:val="1"/>
+      <w:numFmt w:val="bullet"/>
+      <w:lvlText w:val="-"/>
+      <w:lvlJc w:val="left"/>
+      <w:pPr>
+        <w:ind w:left="2160" w:hanging="360"/>
+      </w:pPr>
+      <w:rPr>
+        <w:rFonts w:ascii="Sitka Small" w:hAnsi="Sitka Small" w:hint="default"/>
+      </w:rPr>
+    </w:lvl>
+    <w:lvl w:ilvl="1" w:tplc="04090003" w:tentative="1">
+      <w:start w:val="1"/>
+      <w:numFmt w:val="bullet"/>
+      <w:lvlText w:val="o"/>
+      <w:lvlJc w:val="left"/>
+      <w:pPr>
+        <w:ind w:left="2880" w:hanging="360"/>
+      </w:pPr>
+      <w:rPr>
+        <w:rFonts w:ascii="Courier New" w:hAnsi="Courier New" w:cs="Courier New" w:hint="default"/>
+      </w:rPr>
+    </w:lvl>
+    <w:lvl w:ilvl="2" w:tplc="04090005" w:tentative="1">
+      <w:start w:val="1"/>
+      <w:numFmt w:val="bullet"/>
+      <w:lvlText w:val=""/>
+      <w:lvlJc w:val="left"/>
+      <w:pPr>
+        <w:ind w:left="3600" w:hanging="360"/>
+      </w:pPr>
+      <w:rPr>
+        <w:rFonts w:ascii="Wingdings" w:hAnsi="Wingdings" w:hint="default"/>
+      </w:rPr>
+    </w:lvl>
+    <w:lvl w:ilvl="3" w:tplc="04090001" w:tentative="1">
+      <w:start w:val="1"/>
+      <w:numFmt w:val="bullet"/>
+      <w:lvlText w:val=""/>
+      <w:lvlJc w:val="left"/>
+      <w:pPr>
+        <w:ind w:left="4320" w:hanging="360"/>
+      </w:pPr>
+      <w:rPr>
+        <w:rFonts w:ascii="Symbol" w:hAnsi="Symbol" w:hint="default"/>
+      </w:rPr>
+    </w:lvl>
+    <w:lvl w:ilvl="4" w:tplc="04090003" w:tentative="1">
+      <w:start w:val="1"/>
+      <w:numFmt w:val="bullet"/>
+      <w:lvlText w:val="o"/>
+      <w:lvlJc w:val="left"/>
+      <w:pPr>
+        <w:ind w:left="5040" w:hanging="360"/>
+      </w:pPr>
+      <w:rPr>
+        <w:rFonts w:ascii="Courier New" w:hAnsi="Courier New" w:cs="Courier New" w:hint="default"/>
+      </w:rPr>
+    </w:lvl>
+    <w:lvl w:ilvl="5" w:tplc="04090005" w:tentative="1">
+      <w:start w:val="1"/>
+      <w:numFmt w:val="bullet"/>
+      <w:lvlText w:val=""/>
+      <w:lvlJc w:val="left"/>
+      <w:pPr>
+        <w:ind w:left="5760" w:hanging="360"/>
+      </w:pPr>
+      <w:rPr>
+        <w:rFonts w:ascii="Wingdings" w:hAnsi="Wingdings" w:hint="default"/>
+      </w:rPr>
+    </w:lvl>
+    <w:lvl w:ilvl="6" w:tplc="04090001" w:tentative="1">
+      <w:start w:val="1"/>
+      <w:numFmt w:val="bullet"/>
+      <w:lvlText w:val=""/>
+      <w:lvlJc w:val="left"/>
+      <w:pPr>
+        <w:ind w:left="6480" w:hanging="360"/>
+      </w:pPr>
+      <w:rPr>
+        <w:rFonts w:ascii="Symbol" w:hAnsi="Symbol" w:hint="default"/>
+      </w:rPr>
+    </w:lvl>
+    <w:lvl w:ilvl="7" w:tplc="04090003" w:tentative="1">
+      <w:start w:val="1"/>
+      <w:numFmt w:val="bullet"/>
+      <w:lvlText w:val="o"/>
+      <w:lvlJc w:val="left"/>
+      <w:pPr>
+        <w:ind w:left="7200" w:hanging="360"/>
+      </w:pPr>
+      <w:rPr>
+        <w:rFonts w:ascii="Courier New" w:hAnsi="Courier New" w:cs="Courier New" w:hint="default"/>
+      </w:rPr>
+    </w:lvl>
+    <w:lvl w:ilvl="8" w:tplc="04090005" w:tentative="1">
+      <w:start w:val="1"/>
+      <w:numFmt w:val="bullet"/>
+      <w:lvlText w:val=""/>
+      <w:lvlJc w:val="left"/>
+      <w:pPr>
+        <w:ind w:left="7920" w:hanging="360"/>
+      </w:pPr>
+      <w:rPr>
+        <w:rFonts w:ascii="Wingdings" w:hAnsi="Wingdings" w:hint="default"/>
+      </w:rPr>
+    </w:lvl>
+  </w:abstractNum>
   <w:num w:numId="1">
     <w:abstractNumId w:val="8"/>
   </w:num>
@@ -834,6 +1149,9 @@
   </w:num>
   <w:num w:numId="9">
     <w:abstractNumId w:val="0"/>
+  </w:num>
+  <w:num w:numId="10">
+    <w:abstractNumId w:val="9"/>
   </w:num>
 </w:numbering>
 </file>
@@ -12906,6 +13224,17 @@
       </w:tcPr>
     </w:tblStylePr>
   </w:style>
+  <w:style w:type="character" w:styleId="Hyperlink">
+    <w:name w:val="Hyperlink"/>
+    <w:basedOn w:val="DefaultParagraphFont"/>
+    <w:uiPriority w:val="99"/>
+    <w:unhideWhenUsed/>
+    <w:rsid w:val="00CD0014"/>
+    <w:rPr>
+      <w:color w:val="0000FF" w:themeColor="hyperlink"/>
+      <w:u w:val="single"/>
+    </w:rPr>
+  </w:style>
 </w:styles>
 </file>
 
@@ -13234,7 +13563,7 @@
 </file>
 
 <file path=customXml/itemProps1.xml><?xml version="1.0" encoding="utf-8"?>
-<ds:datastoreItem xmlns:ds="http://schemas.openxmlformats.org/officeDocument/2006/customXml" ds:itemID="{1EA75CED-1078-47C6-ACA7-AC821D5D5ACF}">
+<ds:datastoreItem xmlns:ds="http://schemas.openxmlformats.org/officeDocument/2006/customXml" ds:itemID="{341C6884-DB58-436B-AB5B-DC16240D71F0}">
   <ds:schemaRefs>
     <ds:schemaRef ds:uri="http://schemas.openxmlformats.org/officeDocument/2006/bibliography"/>
   </ds:schemaRefs>

</xml_diff>